<commit_message>
Help the needy added
</commit_message>
<xml_diff>
--- a/shaifali_resume.docx
+++ b/shaifali_resume.docx
@@ -153,15 +153,7 @@
         <w:tab/>
         <w:tab/>
         <w:tab/>
-        <w:t xml:space="preserve">            </w:t>
-      </w:r>
-      <w:r>
-        <w:rPr>
-          <w:rFonts w:eastAsia="Times New Roman" w:cs="Times New Roman" w:ascii="Times New Roman" w:hAnsi="Times New Roman"/>
-          <w:sz w:val="20"/>
-          <w:szCs w:val="20"/>
-        </w:rPr>
-        <w:t>exploreshaifali</w:t>
+        <w:t xml:space="preserve">            exploreshaifali</w:t>
       </w:r>
     </w:p>
     <w:p>
@@ -509,6 +501,19 @@
         <w:tab/>
         <w:tab/>
         <w:tab/>
+      </w:r>
+      <w:r>
+        <w:rPr>
+          <w:sz w:val="20"/>
+          <w:szCs w:val="20"/>
+        </w:rPr>
+        <w:t xml:space="preserve">PostgreSQL, </w:t>
+      </w:r>
+      <w:r>
+        <w:rPr>
+          <w:sz w:val="20"/>
+          <w:szCs w:val="20"/>
+        </w:rPr>
         <w:t>MySQL, SQLite, JSON, MongoDB</w:t>
       </w:r>
     </w:p>
@@ -540,7 +545,7 @@
           <w:szCs w:val="20"/>
         </w:rPr>
         <w:tab/>
-        <w:t>VirtualBox, Vmware Player, DevStack, OpenStack</w:t>
+        <w:t>OpenStack, VirtualBox, Vmware Player, DevStack</w:t>
       </w:r>
     </w:p>
     <w:p>
@@ -674,7 +679,14 @@
           <w:sz w:val="20"/>
           <w:szCs w:val="20"/>
         </w:rPr>
-        <w:t>(till 2</w:t>
+        <w:t xml:space="preserve">(till </w:t>
+      </w:r>
+      <w:r>
+        <w:rPr>
+          <w:sz w:val="20"/>
+          <w:szCs w:val="20"/>
+        </w:rPr>
+        <w:t>3</w:t>
       </w:r>
       <w:r>
         <w:rPr>
@@ -682,7 +694,7 @@
           <w:szCs w:val="20"/>
           <w:vertAlign w:val="superscript"/>
         </w:rPr>
-        <w:t>nd</w:t>
+        <w:t>rd</w:t>
       </w:r>
       <w:r>
         <w:rPr>
@@ -942,7 +954,12 @@
     <w:p>
       <w:pPr>
         <w:pStyle w:val="Normal"/>
-        <w:spacing w:lineRule="auto" w:line="276"/>
+        <w:widowControl w:val="false"/>
+        <w:suppressAutoHyphens w:val="true"/>
+        <w:bidi w:val="0"/>
+        <w:spacing w:lineRule="auto" w:line="276" w:before="0" w:after="0"/>
+        <w:ind w:left="1304" w:right="0" w:hanging="1304"/>
+        <w:jc w:val="left"/>
         <w:rPr>
           <w:sz w:val="20"/>
           <w:szCs w:val="20"/>
@@ -965,46 +982,41 @@
         </w:rPr>
         <w:t xml:space="preserve"> </w:t>
       </w:r>
-      <w:r>
-        <w:rPr>
-          <w:b/>
-          <w:bCs/>
-          <w:sz w:val="20"/>
-          <w:szCs w:val="20"/>
-        </w:rPr>
-        <w:t xml:space="preserve">Air Route Finder: </w:t>
-      </w:r>
-      <w:r>
-        <w:rPr>
-          <w:sz w:val="20"/>
-          <w:szCs w:val="20"/>
-        </w:rPr>
-        <w:t xml:space="preserve">Full stack development of Python, Tkinter and matplotlib librarires, aimed  </w:t>
-      </w:r>
-    </w:p>
-    <w:p>
-      <w:pPr>
-        <w:pStyle w:val="Normal"/>
-        <w:spacing w:lineRule="auto" w:line="276"/>
-        <w:ind w:left="720" w:right="0" w:firstLine="273"/>
-        <w:rPr>
-          <w:sz w:val="20"/>
-          <w:szCs w:val="20"/>
-        </w:rPr>
-      </w:pPr>
-      <w:r>
-        <w:rPr>
-          <w:sz w:val="20"/>
-          <w:szCs w:val="20"/>
-        </w:rPr>
-        <w:t xml:space="preserve">      </w:t>
-      </w:r>
-      <w:r>
-        <w:rPr>
-          <w:sz w:val="20"/>
-          <w:szCs w:val="20"/>
-        </w:rPr>
-        <w:t>to provide most feasible solution to air route travellers using Travelling Salesman Problem.</w:t>
+      <w:hyperlink r:id="rId3">
+        <w:r>
+          <w:rPr>
+            <w:rStyle w:val="InternetLink"/>
+            <w:rFonts w:cs="Times New Roman" w:ascii="Times new roman" w:hAnsi="Times new roman"/>
+            <w:b/>
+            <w:bCs/>
+            <w:sz w:val="20"/>
+            <w:szCs w:val="20"/>
+          </w:rPr>
+          <w:t>Help The Needy!</w:t>
+        </w:r>
+      </w:hyperlink>
+      <w:r>
+        <w:rPr>
+          <w:b/>
+          <w:bCs/>
+          <w:sz w:val="20"/>
+          <w:szCs w:val="20"/>
+        </w:rPr>
+        <w:t xml:space="preserve"> </w:t>
+      </w:r>
+      <w:r>
+        <w:rPr>
+          <w:sz w:val="20"/>
+          <w:szCs w:val="20"/>
+        </w:rPr>
+        <w:t>Full stack development of Python/</w:t>
+      </w:r>
+      <w:r>
+        <w:rPr>
+          <w:sz w:val="20"/>
+          <w:szCs w:val="20"/>
+        </w:rPr>
+        <w:t>Django to show the list of nearby NGOs given address by user. Made this for International Women's Day Hackathon 2015 organized by HackerEarth.</w:t>
       </w:r>
     </w:p>
     <w:p>
@@ -1215,7 +1227,23 @@
           <w:sz w:val="20"/>
           <w:szCs w:val="20"/>
         </w:rPr>
-        <w:t>I have been Head Girl of my school.</w:t>
+        <w:t xml:space="preserve">I have been </w:t>
+      </w:r>
+      <w:r>
+        <w:rPr>
+          <w:rFonts w:cs="Times New Roman" w:ascii="Times new roman" w:hAnsi="Times new roman"/>
+          <w:sz w:val="20"/>
+          <w:szCs w:val="20"/>
+        </w:rPr>
+        <w:t>Head</w:t>
+      </w:r>
+      <w:r>
+        <w:rPr>
+          <w:rFonts w:cs="Times New Roman" w:ascii="Times New Roman" w:hAnsi="Times New Roman"/>
+          <w:sz w:val="20"/>
+          <w:szCs w:val="20"/>
+        </w:rPr>
+        <w:t xml:space="preserve"> Girl of my school.</w:t>
       </w:r>
     </w:p>
     <w:p>
@@ -1227,6 +1255,7 @@
         </w:numPr>
         <w:spacing w:lineRule="auto" w:line="276"/>
         <w:ind w:left="1843" w:right="0" w:hanging="360"/>
+        <w:jc w:val="left"/>
         <w:rPr>
           <w:rFonts w:eastAsia="Times New Roman" w:cs="Times New Roman" w:ascii="Times New Roman" w:hAnsi="Times New Roman"/>
           <w:sz w:val="20"/>
@@ -1878,7 +1907,7 @@
       </w:pPr>
     </w:pPrDefault>
   </w:docDefaults>
-  <w:latentStyles w:defQFormat="0" w:defUnhideWhenUsed="1" w:count="267" w:defSemiHidden="1" w:defUIPriority="99" w:defLockedState="0">
+  <w:latentStyles w:count="267" w:defQFormat="0" w:defUnhideWhenUsed="1" w:defSemiHidden="1" w:defUIPriority="99" w:defLockedState="0">
     <w:lsdException w:qFormat="1" w:unhideWhenUsed="0" w:semiHidden="0" w:uiPriority="0" w:name="Normal"/>
     <w:lsdException w:qFormat="1" w:unhideWhenUsed="0" w:semiHidden="0" w:uiPriority="9" w:name="heading 1"/>
     <w:lsdException w:qFormat="1" w:uiPriority="9" w:name="heading 2"/>
@@ -2099,6 +2128,30 @@
   </w:style>
   <w:style w:type="character" w:styleId="ListLabel6">
     <w:name w:val="ListLabel 6"/>
+    <w:rPr>
+      <w:rFonts w:cs="Wingdings"/>
+    </w:rPr>
+  </w:style>
+  <w:style w:type="character" w:styleId="ListLabel7">
+    <w:name w:val="ListLabel 7"/>
+    <w:rPr>
+      <w:rFonts w:cs="Symbol"/>
+    </w:rPr>
+  </w:style>
+  <w:style w:type="character" w:styleId="ListLabel8">
+    <w:name w:val="ListLabel 8"/>
+    <w:rPr>
+      <w:rFonts w:cs="OpenSymbol"/>
+    </w:rPr>
+  </w:style>
+  <w:style w:type="character" w:styleId="ListLabel9">
+    <w:name w:val="ListLabel 9"/>
+    <w:rPr>
+      <w:rFonts w:cs="Courier New"/>
+    </w:rPr>
+  </w:style>
+  <w:style w:type="character" w:styleId="ListLabel10">
+    <w:name w:val="ListLabel 10"/>
     <w:rPr>
       <w:rFonts w:cs="Wingdings"/>
     </w:rPr>

</xml_diff>

<commit_message>
added gsoc project in employments activies
</commit_message>
<xml_diff>
--- a/shaifali_resume.docx
+++ b/shaifali_resume.docx
@@ -152,8 +152,15 @@
         <w:tab/>
         <w:tab/>
         <w:tab/>
-        <w:tab/>
-        <w:t xml:space="preserve">            exploreshaifali</w:t>
+        <w:t xml:space="preserve"> </w:t>
+      </w:r>
+      <w:r>
+        <w:rPr>
+          <w:rFonts w:eastAsia="Times New Roman" w:cs="Times New Roman" w:ascii="Times New Roman" w:hAnsi="Times New Roman"/>
+          <w:sz w:val="20"/>
+          <w:szCs w:val="20"/>
+        </w:rPr>
+        <w:t>http://exploreshaifali.github.io/</w:t>
       </w:r>
     </w:p>
     <w:p>
@@ -199,43 +206,78 @@
       </w:r>
       <w:r>
         <w:rPr>
-          <w:sz w:val="20"/>
-          <w:szCs w:val="20"/>
-        </w:rPr>
-        <w:t>Data Science, Big Data, Programming, Web Development</w:t>
-      </w:r>
-    </w:p>
-    <w:p>
-      <w:pPr>
-        <w:pStyle w:val="Normal"/>
-        <w:spacing w:lineRule="auto" w:line="276"/>
-        <w:rPr>
-          <w:sz w:val="20"/>
-          <w:szCs w:val="20"/>
-        </w:rPr>
-      </w:pPr>
-      <w:r>
-        <w:rPr>
-          <w:sz w:val="20"/>
-          <w:szCs w:val="20"/>
-        </w:rPr>
-      </w:r>
-    </w:p>
-    <w:p>
-      <w:pPr>
-        <w:pStyle w:val="Normal"/>
-        <w:spacing w:lineRule="auto" w:line="276"/>
-        <w:rPr>
-          <w:sz w:val="20"/>
-          <w:szCs w:val="20"/>
-        </w:rPr>
-      </w:pPr>
-      <w:r>
-        <w:rPr>
-          <w:sz w:val="20"/>
-          <w:szCs w:val="20"/>
-        </w:rPr>
-        <w:t xml:space="preserve">EMPLOYMENT/  </w:t>
+          <w:b w:val="false"/>
+          <w:bCs w:val="false"/>
+          <w:sz w:val="20"/>
+          <w:szCs w:val="20"/>
+        </w:rPr>
+        <w:t>Web Development,</w:t>
+      </w:r>
+      <w:r>
+        <w:rPr>
+          <w:b/>
+          <w:bCs/>
+          <w:sz w:val="20"/>
+          <w:szCs w:val="20"/>
+        </w:rPr>
+        <w:t xml:space="preserve"> </w:t>
+      </w:r>
+      <w:r>
+        <w:rPr>
+          <w:sz w:val="20"/>
+          <w:szCs w:val="20"/>
+        </w:rPr>
+        <w:t xml:space="preserve">Data Science, </w:t>
+      </w:r>
+      <w:r>
+        <w:rPr>
+          <w:sz w:val="20"/>
+          <w:szCs w:val="20"/>
+        </w:rPr>
+        <w:t>Cloud Computing</w:t>
+      </w:r>
+      <w:r>
+        <w:rPr>
+          <w:sz w:val="20"/>
+          <w:szCs w:val="20"/>
+        </w:rPr>
+        <w:t xml:space="preserve">, Programming, </w:t>
+      </w:r>
+    </w:p>
+    <w:p>
+      <w:pPr>
+        <w:pStyle w:val="Normal"/>
+        <w:spacing w:lineRule="auto" w:line="276"/>
+        <w:rPr>
+          <w:sz w:val="20"/>
+          <w:szCs w:val="20"/>
+        </w:rPr>
+      </w:pPr>
+      <w:r>
+        <w:rPr>
+          <w:sz w:val="20"/>
+          <w:szCs w:val="20"/>
+        </w:rPr>
+      </w:r>
+    </w:p>
+    <w:p>
+      <w:pPr>
+        <w:pStyle w:val="Normal"/>
+        <w:spacing w:lineRule="auto" w:line="276"/>
+        <w:rPr>
+          <w:rFonts w:cs="Times New Roman" w:ascii="Liberation Serif" w:hAnsi="Liberation Serif"/>
+          <w:b w:val="false"/>
+          <w:bCs w:val="false"/>
+          <w:sz w:val="20"/>
+          <w:szCs w:val="20"/>
+        </w:rPr>
+      </w:pPr>
+      <w:r>
+        <w:rPr>
+          <w:sz w:val="20"/>
+          <w:szCs w:val="20"/>
+        </w:rPr>
+        <w:t xml:space="preserve">EMPLOYMENT/ </w:t>
       </w:r>
       <w:r>
         <w:rPr>
@@ -249,15 +291,152 @@
       </w:r>
       <w:r>
         <w:rPr>
-          <w:b/>
-          <w:bCs/>
-          <w:sz w:val="20"/>
-          <w:szCs w:val="20"/>
-        </w:rPr>
-        <w:t xml:space="preserve">Outreach Program Dec-Mar 2014 Intern (openStack) </w:t>
-      </w:r>
-      <w:r>
-        <w:rPr>
+          <w:rFonts w:cs="Times New Roman" w:ascii="Liberation Serif" w:hAnsi="Liberation Serif"/>
+          <w:b/>
+          <w:bCs/>
+          <w:sz w:val="20"/>
+          <w:szCs w:val="20"/>
+        </w:rPr>
+        <w:t xml:space="preserve">Google Summer of Code 2015 Intern(Anita Brog Institure, Systers)  </w:t>
+      </w:r>
+      <w:r>
+        <w:rPr>
+          <w:rFonts w:cs="Times New Roman" w:ascii="Liberation Serif" w:hAnsi="Liberation Serif"/>
+          <w:b w:val="false"/>
+          <w:bCs w:val="false"/>
+          <w:sz w:val="20"/>
+          <w:szCs w:val="20"/>
+        </w:rPr>
+        <w:t>May-Aug 2015</w:t>
+      </w:r>
+    </w:p>
+    <w:p>
+      <w:pPr>
+        <w:pStyle w:val="Normal"/>
+        <w:spacing w:lineRule="auto" w:line="276"/>
+        <w:jc w:val="left"/>
+        <w:rPr>
+          <w:rFonts w:cs="Times New Roman" w:ascii="Liberation Serif" w:hAnsi="Liberation Serif"/>
+          <w:b w:val="false"/>
+          <w:bCs w:val="false"/>
+          <w:sz w:val="20"/>
+          <w:szCs w:val="20"/>
+        </w:rPr>
+      </w:pPr>
+      <w:r>
+        <w:rPr>
+          <w:rFonts w:cs="Times New Roman" w:ascii="Liberation Serif" w:hAnsi="Liberation Serif"/>
+          <w:b w:val="false"/>
+          <w:bCs w:val="false"/>
+          <w:sz w:val="20"/>
+          <w:szCs w:val="20"/>
+        </w:rPr>
+        <w:t xml:space="preserve">ACTIVIESS </w:t>
+      </w:r>
+      <w:r>
+        <w:rPr>
+          <w:rFonts w:cs="Times New Roman" w:ascii="Liberation Serif" w:hAnsi="Liberation Serif"/>
+          <w:b w:val="false"/>
+          <w:bCs w:val="false"/>
+          <w:sz w:val="20"/>
+          <w:szCs w:val="20"/>
+        </w:rPr>
+        <w:t xml:space="preserve">           D</w:t>
+      </w:r>
+      <w:r>
+        <w:rPr>
+          <w:rFonts w:cs="Times New Roman" w:ascii="Liberation Serif" w:hAnsi="Liberation Serif"/>
+          <w:b w:val="false"/>
+          <w:bCs w:val="false"/>
+          <w:sz w:val="20"/>
+          <w:szCs w:val="20"/>
+        </w:rPr>
+        <w:t>evelop a web based meetup management application to facilit</w:t>
+      </w:r>
+      <w:r>
+        <w:rPr>
+          <w:rFonts w:cs="Times New Roman" w:ascii="Liberation Serif" w:hAnsi="Liberation Serif"/>
+          <w:b w:val="false"/>
+          <w:bCs w:val="false"/>
+          <w:sz w:val="20"/>
+          <w:szCs w:val="20"/>
+        </w:rPr>
+        <w:t>ate Systers portal.</w:t>
+      </w:r>
+      <w:r>
+        <w:rPr>
+          <w:rFonts w:cs="Times New Roman" w:ascii="Liberation Serif" w:hAnsi="Liberation Serif"/>
+          <w:b w:val="false"/>
+          <w:bCs w:val="false"/>
+          <w:sz w:val="20"/>
+          <w:szCs w:val="20"/>
+        </w:rPr>
+        <w:t xml:space="preserve">                                                                                                                                                                                                                                </w:t>
+      </w:r>
+    </w:p>
+    <w:p>
+      <w:pPr>
+        <w:pStyle w:val="Normal"/>
+        <w:spacing w:lineRule="auto" w:line="276"/>
+        <w:rPr>
+          <w:rFonts w:ascii="Liberation Serif" w:hAnsi="Liberation Serif"/>
+          <w:sz w:val="20"/>
+          <w:szCs w:val="20"/>
+        </w:rPr>
+      </w:pPr>
+      <w:r>
+        <w:rPr>
+          <w:rFonts w:ascii="Liberation Serif" w:hAnsi="Liberation Serif"/>
+          <w:b/>
+          <w:bCs/>
+          <w:sz w:val="20"/>
+          <w:szCs w:val="20"/>
+        </w:rPr>
+        <w:t xml:space="preserve">                              </w:t>
+      </w:r>
+      <w:r>
+        <w:rPr>
+          <w:rFonts w:cs="Times New Roman" w:ascii="Symbol" w:hAnsi="Symbol"/>
+          <w:b/>
+          <w:bCs/>
+          <w:sz w:val="20"/>
+          <w:szCs w:val="20"/>
+        </w:rPr>
+        <w:t xml:space="preserve"> </w:t>
+      </w:r>
+      <w:r>
+        <w:rPr>
+          <w:rFonts w:ascii="Liberation Serif" w:hAnsi="Liberation Serif"/>
+          <w:b/>
+          <w:bCs/>
+          <w:sz w:val="20"/>
+          <w:szCs w:val="20"/>
+        </w:rPr>
+        <w:t>Outreach Program Dec-Mar 2014 Intern (</w:t>
+      </w:r>
+      <w:r>
+        <w:rPr>
+          <w:rFonts w:ascii="Liberation Serif" w:hAnsi="Liberation Serif"/>
+          <w:b/>
+          <w:bCs/>
+          <w:sz w:val="20"/>
+          <w:szCs w:val="20"/>
+        </w:rPr>
+        <w:t>O</w:t>
+      </w:r>
+      <w:r>
+        <w:rPr>
+          <w:rFonts w:ascii="Liberation Serif" w:hAnsi="Liberation Serif"/>
+          <w:b/>
+          <w:bCs/>
+          <w:sz w:val="20"/>
+          <w:szCs w:val="20"/>
+        </w:rPr>
+        <w:t xml:space="preserve">penStack) </w:t>
+      </w:r>
+      <w:r>
+        <w:rPr>
+          <w:rFonts w:ascii="Liberation Serif" w:hAnsi="Liberation Serif"/>
           <w:sz w:val="20"/>
           <w:szCs w:val="20"/>
         </w:rPr>
@@ -269,16 +448,25 @@
         <w:pStyle w:val="Normal"/>
         <w:spacing w:lineRule="auto" w:line="276"/>
         <w:rPr>
-          <w:sz w:val="20"/>
-          <w:szCs w:val="20"/>
-        </w:rPr>
-      </w:pPr>
-      <w:r>
-        <w:rPr>
-          <w:sz w:val="20"/>
-          <w:szCs w:val="20"/>
-        </w:rPr>
-        <w:t xml:space="preserve">ACTIVIESS </w:t>
+          <w:rFonts w:ascii="Liberation Serif" w:hAnsi="Liberation Serif"/>
+          <w:sz w:val="20"/>
+          <w:szCs w:val="20"/>
+        </w:rPr>
+      </w:pPr>
+      <w:r>
+        <w:rPr>
+          <w:rFonts w:ascii="Liberation Serif" w:hAnsi="Liberation Serif"/>
+          <w:sz w:val="20"/>
+          <w:szCs w:val="20"/>
+        </w:rPr>
+        <w:t xml:space="preserve">                </w:t>
+      </w:r>
+      <w:r>
+        <w:rPr>
+          <w:rFonts w:ascii="Liberation Serif" w:hAnsi="Liberation Serif"/>
+          <w:sz w:val="20"/>
+          <w:szCs w:val="20"/>
+        </w:rPr>
         <w:tab/>
         <w:t xml:space="preserve">  Splitting data and control plane of Zarar.</w:t>
       </w:r>
@@ -301,6 +489,7 @@
         <w:tab/>
         <w:t xml:space="preserve">  </w:t>
       </w:r>
+      <w:bookmarkStart w:id="0" w:name="__DdeLink__148_398527793"/>
       <w:r>
         <w:rPr>
           <w:rFonts w:cs="Times New Roman" w:ascii="Symbol" w:hAnsi="Symbol"/>
@@ -309,7 +498,18 @@
           <w:sz w:val="20"/>
           <w:szCs w:val="20"/>
         </w:rPr>
-        <w:t></w:t>
+        <w:t></w:t>
+      </w:r>
+      <w:bookmarkEnd w:id="0"/>
+      <w:r>
+        <w:rPr>
+          <w:rFonts w:cs="Times New Roman" w:ascii="Symbol" w:hAnsi="Symbol"/>
+          <w:b/>
+          <w:bCs/>
+          <w:sz w:val="20"/>
+          <w:szCs w:val="20"/>
+        </w:rPr>
+        <w:t></w:t>
       </w:r>
       <w:r>
         <w:rPr>
@@ -501,20 +701,7 @@
         <w:tab/>
         <w:tab/>
         <w:tab/>
-      </w:r>
-      <w:r>
-        <w:rPr>
-          <w:sz w:val="20"/>
-          <w:szCs w:val="20"/>
-        </w:rPr>
-        <w:t xml:space="preserve">PostgreSQL, </w:t>
-      </w:r>
-      <w:r>
-        <w:rPr>
-          <w:sz w:val="20"/>
-          <w:szCs w:val="20"/>
-        </w:rPr>
-        <w:t>MySQL, SQLite, JSON, MongoDB</w:t>
+        <w:t>PostgreSQL, MySQL, SQLite, JSON, MongoDB</w:t>
       </w:r>
     </w:p>
     <w:p>
@@ -679,14 +866,7 @@
           <w:sz w:val="20"/>
           <w:szCs w:val="20"/>
         </w:rPr>
-        <w:t xml:space="preserve">(till </w:t>
-      </w:r>
-      <w:r>
-        <w:rPr>
-          <w:sz w:val="20"/>
-          <w:szCs w:val="20"/>
-        </w:rPr>
-        <w:t>3</w:t>
+        <w:t>(till 3</w:t>
       </w:r>
       <w:r>
         <w:rPr>
@@ -1009,14 +1189,7 @@
           <w:sz w:val="20"/>
           <w:szCs w:val="20"/>
         </w:rPr>
-        <w:t>Full stack development of Python/</w:t>
-      </w:r>
-      <w:r>
-        <w:rPr>
-          <w:sz w:val="20"/>
-          <w:szCs w:val="20"/>
-        </w:rPr>
-        <w:t>Django to show the list of nearby NGOs given address by user. Made this for International Women's Day Hackathon 2015 organized by HackerEarth.</w:t>
+        <w:t>Full stack development of Python/Django to show the list of nearby NGOs given address by user. Made this for International Women's Day Hackathon 2015 organized by HackerEarth.</w:t>
       </w:r>
     </w:p>
     <w:p>
@@ -1180,7 +1353,7 @@
         </w:rPr>
         <w:t xml:space="preserve">I have been a part of the winning team of college level technical cum management fest Turista'12 and won most of the competitions in technical </w:t>
       </w:r>
-      <w:bookmarkStart w:id="0" w:name="__DdeLink__318_1623186053"/>
+      <w:bookmarkStart w:id="1" w:name="__DdeLink__318_1623186053"/>
       <w:r>
         <w:rPr>
           <w:rFonts w:cs="Times New Roman" w:ascii="Times New Roman" w:hAnsi="Times New Roman"/>
@@ -1189,7 +1362,7 @@
         </w:rPr>
         <w:t>pavilion</w:t>
       </w:r>
-      <w:bookmarkEnd w:id="0"/>
+      <w:bookmarkEnd w:id="1"/>
       <w:r>
         <w:rPr>
           <w:rFonts w:cs="Times New Roman" w:ascii="Times New Roman" w:hAnsi="Times New Roman"/>
@@ -1908,8 +2081,8 @@
     </w:pPrDefault>
   </w:docDefaults>
   <w:latentStyles w:count="267" w:defQFormat="0" w:defUnhideWhenUsed="1" w:defSemiHidden="1" w:defUIPriority="99" w:defLockedState="0">
-    <w:lsdException w:qFormat="1" w:unhideWhenUsed="0" w:semiHidden="0" w:uiPriority="0" w:name="Normal"/>
-    <w:lsdException w:qFormat="1" w:unhideWhenUsed="0" w:semiHidden="0" w:uiPriority="9" w:name="heading 1"/>
+    <w:lsdException w:qFormat="1" w:semiHidden="0" w:uiPriority="0" w:unhideWhenUsed="0" w:name="Normal"/>
+    <w:lsdException w:qFormat="1" w:semiHidden="0" w:uiPriority="9" w:unhideWhenUsed="0" w:name="heading 1"/>
     <w:lsdException w:qFormat="1" w:uiPriority="9" w:name="heading 2"/>
     <w:lsdException w:qFormat="1" w:uiPriority="9" w:name="heading 3"/>
     <w:lsdException w:qFormat="1" w:uiPriority="9" w:name="heading 4"/>
@@ -1928,123 +2101,123 @@
     <w:lsdException w:uiPriority="39" w:name="toc 8"/>
     <w:lsdException w:uiPriority="39" w:name="toc 9"/>
     <w:lsdException w:qFormat="1" w:uiPriority="35" w:name="caption"/>
-    <w:lsdException w:qFormat="1" w:unhideWhenUsed="0" w:semiHidden="0" w:uiPriority="10" w:name="Title"/>
+    <w:lsdException w:qFormat="1" w:semiHidden="0" w:uiPriority="10" w:unhideWhenUsed="0" w:name="Title"/>
     <w:lsdException w:uiPriority="1" w:name="Default Paragraph Font"/>
     <w:lsdException w:uiPriority="0" w:name="Body Text"/>
-    <w:lsdException w:qFormat="1" w:unhideWhenUsed="0" w:semiHidden="0" w:uiPriority="11" w:name="Subtitle"/>
+    <w:lsdException w:qFormat="1" w:semiHidden="0" w:uiPriority="11" w:unhideWhenUsed="0" w:name="Subtitle"/>
     <w:lsdException w:uiPriority="0" w:name="Hyperlink"/>
-    <w:lsdException w:qFormat="1" w:unhideWhenUsed="0" w:semiHidden="0" w:uiPriority="22" w:name="Strong"/>
-    <w:lsdException w:qFormat="1" w:unhideWhenUsed="0" w:semiHidden="0" w:uiPriority="20" w:name="Emphasis"/>
-    <w:lsdException w:unhideWhenUsed="0" w:semiHidden="0" w:uiPriority="59" w:name="Table Grid"/>
+    <w:lsdException w:qFormat="1" w:semiHidden="0" w:uiPriority="22" w:unhideWhenUsed="0" w:name="Strong"/>
+    <w:lsdException w:qFormat="1" w:semiHidden="0" w:uiPriority="20" w:unhideWhenUsed="0" w:name="Emphasis"/>
+    <w:lsdException w:semiHidden="0" w:uiPriority="59" w:unhideWhenUsed="0" w:name="Table Grid"/>
     <w:lsdException w:unhideWhenUsed="0" w:name="Placeholder Text"/>
-    <w:lsdException w:qFormat="1" w:unhideWhenUsed="0" w:semiHidden="0" w:uiPriority="1" w:name="No Spacing"/>
-    <w:lsdException w:unhideWhenUsed="0" w:semiHidden="0" w:uiPriority="60" w:name="Light Shading"/>
-    <w:lsdException w:unhideWhenUsed="0" w:semiHidden="0" w:uiPriority="61" w:name="Light List"/>
-    <w:lsdException w:unhideWhenUsed="0" w:semiHidden="0" w:uiPriority="62" w:name="Light Grid"/>
-    <w:lsdException w:unhideWhenUsed="0" w:semiHidden="0" w:uiPriority="63" w:name="Medium Shading 1"/>
-    <w:lsdException w:unhideWhenUsed="0" w:semiHidden="0" w:uiPriority="64" w:name="Medium Shading 2"/>
-    <w:lsdException w:unhideWhenUsed="0" w:semiHidden="0" w:uiPriority="65" w:name="Medium List 1"/>
-    <w:lsdException w:unhideWhenUsed="0" w:semiHidden="0" w:uiPriority="66" w:name="Medium List 2"/>
-    <w:lsdException w:unhideWhenUsed="0" w:semiHidden="0" w:uiPriority="67" w:name="Medium Grid 1"/>
-    <w:lsdException w:unhideWhenUsed="0" w:semiHidden="0" w:uiPriority="68" w:name="Medium Grid 2"/>
-    <w:lsdException w:unhideWhenUsed="0" w:semiHidden="0" w:uiPriority="69" w:name="Medium Grid 3"/>
-    <w:lsdException w:unhideWhenUsed="0" w:semiHidden="0" w:uiPriority="70" w:name="Dark List"/>
-    <w:lsdException w:unhideWhenUsed="0" w:semiHidden="0" w:uiPriority="71" w:name="Colorful Shading"/>
-    <w:lsdException w:unhideWhenUsed="0" w:semiHidden="0" w:uiPriority="72" w:name="Colorful List"/>
-    <w:lsdException w:unhideWhenUsed="0" w:semiHidden="0" w:uiPriority="73" w:name="Colorful Grid"/>
-    <w:lsdException w:unhideWhenUsed="0" w:semiHidden="0" w:uiPriority="60" w:name="Light Shading Accent 1"/>
-    <w:lsdException w:unhideWhenUsed="0" w:semiHidden="0" w:uiPriority="61" w:name="Light List Accent 1"/>
-    <w:lsdException w:unhideWhenUsed="0" w:semiHidden="0" w:uiPriority="62" w:name="Light Grid Accent 1"/>
-    <w:lsdException w:unhideWhenUsed="0" w:semiHidden="0" w:uiPriority="63" w:name="Medium Shading 1 Accent 1"/>
-    <w:lsdException w:unhideWhenUsed="0" w:semiHidden="0" w:uiPriority="64" w:name="Medium Shading 2 Accent 1"/>
-    <w:lsdException w:unhideWhenUsed="0" w:semiHidden="0" w:uiPriority="65" w:name="Medium List 1 Accent 1"/>
+    <w:lsdException w:qFormat="1" w:semiHidden="0" w:uiPriority="1" w:unhideWhenUsed="0" w:name="No Spacing"/>
+    <w:lsdException w:semiHidden="0" w:uiPriority="60" w:unhideWhenUsed="0" w:name="Light Shading"/>
+    <w:lsdException w:semiHidden="0" w:uiPriority="61" w:unhideWhenUsed="0" w:name="Light List"/>
+    <w:lsdException w:semiHidden="0" w:uiPriority="62" w:unhideWhenUsed="0" w:name="Light Grid"/>
+    <w:lsdException w:semiHidden="0" w:uiPriority="63" w:unhideWhenUsed="0" w:name="Medium Shading 1"/>
+    <w:lsdException w:semiHidden="0" w:uiPriority="64" w:unhideWhenUsed="0" w:name="Medium Shading 2"/>
+    <w:lsdException w:semiHidden="0" w:uiPriority="65" w:unhideWhenUsed="0" w:name="Medium List 1"/>
+    <w:lsdException w:semiHidden="0" w:uiPriority="66" w:unhideWhenUsed="0" w:name="Medium List 2"/>
+    <w:lsdException w:semiHidden="0" w:uiPriority="67" w:unhideWhenUsed="0" w:name="Medium Grid 1"/>
+    <w:lsdException w:semiHidden="0" w:uiPriority="68" w:unhideWhenUsed="0" w:name="Medium Grid 2"/>
+    <w:lsdException w:semiHidden="0" w:uiPriority="69" w:unhideWhenUsed="0" w:name="Medium Grid 3"/>
+    <w:lsdException w:semiHidden="0" w:uiPriority="70" w:unhideWhenUsed="0" w:name="Dark List"/>
+    <w:lsdException w:semiHidden="0" w:uiPriority="71" w:unhideWhenUsed="0" w:name="Colorful Shading"/>
+    <w:lsdException w:semiHidden="0" w:uiPriority="72" w:unhideWhenUsed="0" w:name="Colorful List"/>
+    <w:lsdException w:semiHidden="0" w:uiPriority="73" w:unhideWhenUsed="0" w:name="Colorful Grid"/>
+    <w:lsdException w:semiHidden="0" w:uiPriority="60" w:unhideWhenUsed="0" w:name="Light Shading Accent 1"/>
+    <w:lsdException w:semiHidden="0" w:uiPriority="61" w:unhideWhenUsed="0" w:name="Light List Accent 1"/>
+    <w:lsdException w:semiHidden="0" w:uiPriority="62" w:unhideWhenUsed="0" w:name="Light Grid Accent 1"/>
+    <w:lsdException w:semiHidden="0" w:uiPriority="63" w:unhideWhenUsed="0" w:name="Medium Shading 1 Accent 1"/>
+    <w:lsdException w:semiHidden="0" w:uiPriority="64" w:unhideWhenUsed="0" w:name="Medium Shading 2 Accent 1"/>
+    <w:lsdException w:semiHidden="0" w:uiPriority="65" w:unhideWhenUsed="0" w:name="Medium List 1 Accent 1"/>
     <w:lsdException w:unhideWhenUsed="0" w:name="Revision"/>
-    <w:lsdException w:qFormat="1" w:unhideWhenUsed="0" w:semiHidden="0" w:uiPriority="34" w:name="List Paragraph"/>
-    <w:lsdException w:qFormat="1" w:unhideWhenUsed="0" w:semiHidden="0" w:uiPriority="29" w:name="Quote"/>
-    <w:lsdException w:qFormat="1" w:unhideWhenUsed="0" w:semiHidden="0" w:uiPriority="30" w:name="Intense Quote"/>
-    <w:lsdException w:unhideWhenUsed="0" w:semiHidden="0" w:uiPriority="66" w:name="Medium List 2 Accent 1"/>
-    <w:lsdException w:unhideWhenUsed="0" w:semiHidden="0" w:uiPriority="67" w:name="Medium Grid 1 Accent 1"/>
-    <w:lsdException w:unhideWhenUsed="0" w:semiHidden="0" w:uiPriority="68" w:name="Medium Grid 2 Accent 1"/>
-    <w:lsdException w:unhideWhenUsed="0" w:semiHidden="0" w:uiPriority="69" w:name="Medium Grid 3 Accent 1"/>
-    <w:lsdException w:unhideWhenUsed="0" w:semiHidden="0" w:uiPriority="70" w:name="Dark List Accent 1"/>
-    <w:lsdException w:unhideWhenUsed="0" w:semiHidden="0" w:uiPriority="71" w:name="Colorful Shading Accent 1"/>
-    <w:lsdException w:unhideWhenUsed="0" w:semiHidden="0" w:uiPriority="72" w:name="Colorful List Accent 1"/>
-    <w:lsdException w:unhideWhenUsed="0" w:semiHidden="0" w:uiPriority="73" w:name="Colorful Grid Accent 1"/>
-    <w:lsdException w:unhideWhenUsed="0" w:semiHidden="0" w:uiPriority="60" w:name="Light Shading Accent 2"/>
-    <w:lsdException w:unhideWhenUsed="0" w:semiHidden="0" w:uiPriority="61" w:name="Light List Accent 2"/>
-    <w:lsdException w:unhideWhenUsed="0" w:semiHidden="0" w:uiPriority="62" w:name="Light Grid Accent 2"/>
-    <w:lsdException w:unhideWhenUsed="0" w:semiHidden="0" w:uiPriority="63" w:name="Medium Shading 1 Accent 2"/>
-    <w:lsdException w:unhideWhenUsed="0" w:semiHidden="0" w:uiPriority="64" w:name="Medium Shading 2 Accent 2"/>
-    <w:lsdException w:unhideWhenUsed="0" w:semiHidden="0" w:uiPriority="65" w:name="Medium List 1 Accent 2"/>
-    <w:lsdException w:unhideWhenUsed="0" w:semiHidden="0" w:uiPriority="66" w:name="Medium List 2 Accent 2"/>
-    <w:lsdException w:unhideWhenUsed="0" w:semiHidden="0" w:uiPriority="67" w:name="Medium Grid 1 Accent 2"/>
-    <w:lsdException w:unhideWhenUsed="0" w:semiHidden="0" w:uiPriority="68" w:name="Medium Grid 2 Accent 2"/>
-    <w:lsdException w:unhideWhenUsed="0" w:semiHidden="0" w:uiPriority="69" w:name="Medium Grid 3 Accent 2"/>
-    <w:lsdException w:unhideWhenUsed="0" w:semiHidden="0" w:uiPriority="70" w:name="Dark List Accent 2"/>
-    <w:lsdException w:unhideWhenUsed="0" w:semiHidden="0" w:uiPriority="71" w:name="Colorful Shading Accent 2"/>
-    <w:lsdException w:unhideWhenUsed="0" w:semiHidden="0" w:uiPriority="72" w:name="Colorful List Accent 2"/>
-    <w:lsdException w:unhideWhenUsed="0" w:semiHidden="0" w:uiPriority="73" w:name="Colorful Grid Accent 2"/>
-    <w:lsdException w:unhideWhenUsed="0" w:semiHidden="0" w:uiPriority="60" w:name="Light Shading Accent 3"/>
-    <w:lsdException w:unhideWhenUsed="0" w:semiHidden="0" w:uiPriority="61" w:name="Light List Accent 3"/>
-    <w:lsdException w:unhideWhenUsed="0" w:semiHidden="0" w:uiPriority="62" w:name="Light Grid Accent 3"/>
-    <w:lsdException w:unhideWhenUsed="0" w:semiHidden="0" w:uiPriority="63" w:name="Medium Shading 1 Accent 3"/>
-    <w:lsdException w:unhideWhenUsed="0" w:semiHidden="0" w:uiPriority="64" w:name="Medium Shading 2 Accent 3"/>
-    <w:lsdException w:unhideWhenUsed="0" w:semiHidden="0" w:uiPriority="65" w:name="Medium List 1 Accent 3"/>
-    <w:lsdException w:unhideWhenUsed="0" w:semiHidden="0" w:uiPriority="66" w:name="Medium List 2 Accent 3"/>
-    <w:lsdException w:unhideWhenUsed="0" w:semiHidden="0" w:uiPriority="67" w:name="Medium Grid 1 Accent 3"/>
-    <w:lsdException w:unhideWhenUsed="0" w:semiHidden="0" w:uiPriority="68" w:name="Medium Grid 2 Accent 3"/>
-    <w:lsdException w:unhideWhenUsed="0" w:semiHidden="0" w:uiPriority="69" w:name="Medium Grid 3 Accent 3"/>
-    <w:lsdException w:unhideWhenUsed="0" w:semiHidden="0" w:uiPriority="70" w:name="Dark List Accent 3"/>
-    <w:lsdException w:unhideWhenUsed="0" w:semiHidden="0" w:uiPriority="71" w:name="Colorful Shading Accent 3"/>
-    <w:lsdException w:unhideWhenUsed="0" w:semiHidden="0" w:uiPriority="72" w:name="Colorful List Accent 3"/>
-    <w:lsdException w:unhideWhenUsed="0" w:semiHidden="0" w:uiPriority="73" w:name="Colorful Grid Accent 3"/>
-    <w:lsdException w:unhideWhenUsed="0" w:semiHidden="0" w:uiPriority="60" w:name="Light Shading Accent 4"/>
-    <w:lsdException w:unhideWhenUsed="0" w:semiHidden="0" w:uiPriority="61" w:name="Light List Accent 4"/>
-    <w:lsdException w:unhideWhenUsed="0" w:semiHidden="0" w:uiPriority="62" w:name="Light Grid Accent 4"/>
-    <w:lsdException w:unhideWhenUsed="0" w:semiHidden="0" w:uiPriority="63" w:name="Medium Shading 1 Accent 4"/>
-    <w:lsdException w:unhideWhenUsed="0" w:semiHidden="0" w:uiPriority="64" w:name="Medium Shading 2 Accent 4"/>
-    <w:lsdException w:unhideWhenUsed="0" w:semiHidden="0" w:uiPriority="65" w:name="Medium List 1 Accent 4"/>
-    <w:lsdException w:unhideWhenUsed="0" w:semiHidden="0" w:uiPriority="66" w:name="Medium List 2 Accent 4"/>
-    <w:lsdException w:unhideWhenUsed="0" w:semiHidden="0" w:uiPriority="67" w:name="Medium Grid 1 Accent 4"/>
-    <w:lsdException w:unhideWhenUsed="0" w:semiHidden="0" w:uiPriority="68" w:name="Medium Grid 2 Accent 4"/>
-    <w:lsdException w:unhideWhenUsed="0" w:semiHidden="0" w:uiPriority="69" w:name="Medium Grid 3 Accent 4"/>
-    <w:lsdException w:unhideWhenUsed="0" w:semiHidden="0" w:uiPriority="70" w:name="Dark List Accent 4"/>
-    <w:lsdException w:unhideWhenUsed="0" w:semiHidden="0" w:uiPriority="71" w:name="Colorful Shading Accent 4"/>
-    <w:lsdException w:unhideWhenUsed="0" w:semiHidden="0" w:uiPriority="72" w:name="Colorful List Accent 4"/>
-    <w:lsdException w:unhideWhenUsed="0" w:semiHidden="0" w:uiPriority="73" w:name="Colorful Grid Accent 4"/>
-    <w:lsdException w:unhideWhenUsed="0" w:semiHidden="0" w:uiPriority="60" w:name="Light Shading Accent 5"/>
-    <w:lsdException w:unhideWhenUsed="0" w:semiHidden="0" w:uiPriority="61" w:name="Light List Accent 5"/>
-    <w:lsdException w:unhideWhenUsed="0" w:semiHidden="0" w:uiPriority="62" w:name="Light Grid Accent 5"/>
-    <w:lsdException w:unhideWhenUsed="0" w:semiHidden="0" w:uiPriority="63" w:name="Medium Shading 1 Accent 5"/>
-    <w:lsdException w:unhideWhenUsed="0" w:semiHidden="0" w:uiPriority="64" w:name="Medium Shading 2 Accent 5"/>
-    <w:lsdException w:unhideWhenUsed="0" w:semiHidden="0" w:uiPriority="65" w:name="Medium List 1 Accent 5"/>
-    <w:lsdException w:unhideWhenUsed="0" w:semiHidden="0" w:uiPriority="66" w:name="Medium List 2 Accent 5"/>
-    <w:lsdException w:unhideWhenUsed="0" w:semiHidden="0" w:uiPriority="67" w:name="Medium Grid 1 Accent 5"/>
-    <w:lsdException w:unhideWhenUsed="0" w:semiHidden="0" w:uiPriority="68" w:name="Medium Grid 2 Accent 5"/>
-    <w:lsdException w:unhideWhenUsed="0" w:semiHidden="0" w:uiPriority="69" w:name="Medium Grid 3 Accent 5"/>
-    <w:lsdException w:unhideWhenUsed="0" w:semiHidden="0" w:uiPriority="70" w:name="Dark List Accent 5"/>
-    <w:lsdException w:unhideWhenUsed="0" w:semiHidden="0" w:uiPriority="71" w:name="Colorful Shading Accent 5"/>
-    <w:lsdException w:unhideWhenUsed="0" w:semiHidden="0" w:uiPriority="72" w:name="Colorful List Accent 5"/>
-    <w:lsdException w:unhideWhenUsed="0" w:semiHidden="0" w:uiPriority="73" w:name="Colorful Grid Accent 5"/>
-    <w:lsdException w:unhideWhenUsed="0" w:semiHidden="0" w:uiPriority="60" w:name="Light Shading Accent 6"/>
-    <w:lsdException w:unhideWhenUsed="0" w:semiHidden="0" w:uiPriority="61" w:name="Light List Accent 6"/>
-    <w:lsdException w:unhideWhenUsed="0" w:semiHidden="0" w:uiPriority="62" w:name="Light Grid Accent 6"/>
-    <w:lsdException w:unhideWhenUsed="0" w:semiHidden="0" w:uiPriority="63" w:name="Medium Shading 1 Accent 6"/>
-    <w:lsdException w:unhideWhenUsed="0" w:semiHidden="0" w:uiPriority="64" w:name="Medium Shading 2 Accent 6"/>
-    <w:lsdException w:unhideWhenUsed="0" w:semiHidden="0" w:uiPriority="65" w:name="Medium List 1 Accent 6"/>
-    <w:lsdException w:unhideWhenUsed="0" w:semiHidden="0" w:uiPriority="66" w:name="Medium List 2 Accent 6"/>
-    <w:lsdException w:unhideWhenUsed="0" w:semiHidden="0" w:uiPriority="67" w:name="Medium Grid 1 Accent 6"/>
-    <w:lsdException w:unhideWhenUsed="0" w:semiHidden="0" w:uiPriority="68" w:name="Medium Grid 2 Accent 6"/>
-    <w:lsdException w:unhideWhenUsed="0" w:semiHidden="0" w:uiPriority="69" w:name="Medium Grid 3 Accent 6"/>
-    <w:lsdException w:unhideWhenUsed="0" w:semiHidden="0" w:uiPriority="70" w:name="Dark List Accent 6"/>
-    <w:lsdException w:unhideWhenUsed="0" w:semiHidden="0" w:uiPriority="71" w:name="Colorful Shading Accent 6"/>
-    <w:lsdException w:unhideWhenUsed="0" w:semiHidden="0" w:uiPriority="72" w:name="Colorful List Accent 6"/>
-    <w:lsdException w:unhideWhenUsed="0" w:semiHidden="0" w:uiPriority="73" w:name="Colorful Grid Accent 6"/>
-    <w:lsdException w:qFormat="1" w:unhideWhenUsed="0" w:semiHidden="0" w:uiPriority="19" w:name="Subtle Emphasis"/>
-    <w:lsdException w:qFormat="1" w:unhideWhenUsed="0" w:semiHidden="0" w:uiPriority="21" w:name="Intense Emphasis"/>
-    <w:lsdException w:qFormat="1" w:unhideWhenUsed="0" w:semiHidden="0" w:uiPriority="31" w:name="Subtle Reference"/>
-    <w:lsdException w:qFormat="1" w:unhideWhenUsed="0" w:semiHidden="0" w:uiPriority="32" w:name="Intense Reference"/>
-    <w:lsdException w:qFormat="1" w:unhideWhenUsed="0" w:semiHidden="0" w:uiPriority="33" w:name="Book Title"/>
+    <w:lsdException w:qFormat="1" w:semiHidden="0" w:uiPriority="34" w:unhideWhenUsed="0" w:name="List Paragraph"/>
+    <w:lsdException w:qFormat="1" w:semiHidden="0" w:uiPriority="29" w:unhideWhenUsed="0" w:name="Quote"/>
+    <w:lsdException w:qFormat="1" w:semiHidden="0" w:uiPriority="30" w:unhideWhenUsed="0" w:name="Intense Quote"/>
+    <w:lsdException w:semiHidden="0" w:uiPriority="66" w:unhideWhenUsed="0" w:name="Medium List 2 Accent 1"/>
+    <w:lsdException w:semiHidden="0" w:uiPriority="67" w:unhideWhenUsed="0" w:name="Medium Grid 1 Accent 1"/>
+    <w:lsdException w:semiHidden="0" w:uiPriority="68" w:unhideWhenUsed="0" w:name="Medium Grid 2 Accent 1"/>
+    <w:lsdException w:semiHidden="0" w:uiPriority="69" w:unhideWhenUsed="0" w:name="Medium Grid 3 Accent 1"/>
+    <w:lsdException w:semiHidden="0" w:uiPriority="70" w:unhideWhenUsed="0" w:name="Dark List Accent 1"/>
+    <w:lsdException w:semiHidden="0" w:uiPriority="71" w:unhideWhenUsed="0" w:name="Colorful Shading Accent 1"/>
+    <w:lsdException w:semiHidden="0" w:uiPriority="72" w:unhideWhenUsed="0" w:name="Colorful List Accent 1"/>
+    <w:lsdException w:semiHidden="0" w:uiPriority="73" w:unhideWhenUsed="0" w:name="Colorful Grid Accent 1"/>
+    <w:lsdException w:semiHidden="0" w:uiPriority="60" w:unhideWhenUsed="0" w:name="Light Shading Accent 2"/>
+    <w:lsdException w:semiHidden="0" w:uiPriority="61" w:unhideWhenUsed="0" w:name="Light List Accent 2"/>
+    <w:lsdException w:semiHidden="0" w:uiPriority="62" w:unhideWhenUsed="0" w:name="Light Grid Accent 2"/>
+    <w:lsdException w:semiHidden="0" w:uiPriority="63" w:unhideWhenUsed="0" w:name="Medium Shading 1 Accent 2"/>
+    <w:lsdException w:semiHidden="0" w:uiPriority="64" w:unhideWhenUsed="0" w:name="Medium Shading 2 Accent 2"/>
+    <w:lsdException w:semiHidden="0" w:uiPriority="65" w:unhideWhenUsed="0" w:name="Medium List 1 Accent 2"/>
+    <w:lsdException w:semiHidden="0" w:uiPriority="66" w:unhideWhenUsed="0" w:name="Medium List 2 Accent 2"/>
+    <w:lsdException w:semiHidden="0" w:uiPriority="67" w:unhideWhenUsed="0" w:name="Medium Grid 1 Accent 2"/>
+    <w:lsdException w:semiHidden="0" w:uiPriority="68" w:unhideWhenUsed="0" w:name="Medium Grid 2 Accent 2"/>
+    <w:lsdException w:semiHidden="0" w:uiPriority="69" w:unhideWhenUsed="0" w:name="Medium Grid 3 Accent 2"/>
+    <w:lsdException w:semiHidden="0" w:uiPriority="70" w:unhideWhenUsed="0" w:name="Dark List Accent 2"/>
+    <w:lsdException w:semiHidden="0" w:uiPriority="71" w:unhideWhenUsed="0" w:name="Colorful Shading Accent 2"/>
+    <w:lsdException w:semiHidden="0" w:uiPriority="72" w:unhideWhenUsed="0" w:name="Colorful List Accent 2"/>
+    <w:lsdException w:semiHidden="0" w:uiPriority="73" w:unhideWhenUsed="0" w:name="Colorful Grid Accent 2"/>
+    <w:lsdException w:semiHidden="0" w:uiPriority="60" w:unhideWhenUsed="0" w:name="Light Shading Accent 3"/>
+    <w:lsdException w:semiHidden="0" w:uiPriority="61" w:unhideWhenUsed="0" w:name="Light List Accent 3"/>
+    <w:lsdException w:semiHidden="0" w:uiPriority="62" w:unhideWhenUsed="0" w:name="Light Grid Accent 3"/>
+    <w:lsdException w:semiHidden="0" w:uiPriority="63" w:unhideWhenUsed="0" w:name="Medium Shading 1 Accent 3"/>
+    <w:lsdException w:semiHidden="0" w:uiPriority="64" w:unhideWhenUsed="0" w:name="Medium Shading 2 Accent 3"/>
+    <w:lsdException w:semiHidden="0" w:uiPriority="65" w:unhideWhenUsed="0" w:name="Medium List 1 Accent 3"/>
+    <w:lsdException w:semiHidden="0" w:uiPriority="66" w:unhideWhenUsed="0" w:name="Medium List 2 Accent 3"/>
+    <w:lsdException w:semiHidden="0" w:uiPriority="67" w:unhideWhenUsed="0" w:name="Medium Grid 1 Accent 3"/>
+    <w:lsdException w:semiHidden="0" w:uiPriority="68" w:unhideWhenUsed="0" w:name="Medium Grid 2 Accent 3"/>
+    <w:lsdException w:semiHidden="0" w:uiPriority="69" w:unhideWhenUsed="0" w:name="Medium Grid 3 Accent 3"/>
+    <w:lsdException w:semiHidden="0" w:uiPriority="70" w:unhideWhenUsed="0" w:name="Dark List Accent 3"/>
+    <w:lsdException w:semiHidden="0" w:uiPriority="71" w:unhideWhenUsed="0" w:name="Colorful Shading Accent 3"/>
+    <w:lsdException w:semiHidden="0" w:uiPriority="72" w:unhideWhenUsed="0" w:name="Colorful List Accent 3"/>
+    <w:lsdException w:semiHidden="0" w:uiPriority="73" w:unhideWhenUsed="0" w:name="Colorful Grid Accent 3"/>
+    <w:lsdException w:semiHidden="0" w:uiPriority="60" w:unhideWhenUsed="0" w:name="Light Shading Accent 4"/>
+    <w:lsdException w:semiHidden="0" w:uiPriority="61" w:unhideWhenUsed="0" w:name="Light List Accent 4"/>
+    <w:lsdException w:semiHidden="0" w:uiPriority="62" w:unhideWhenUsed="0" w:name="Light Grid Accent 4"/>
+    <w:lsdException w:semiHidden="0" w:uiPriority="63" w:unhideWhenUsed="0" w:name="Medium Shading 1 Accent 4"/>
+    <w:lsdException w:semiHidden="0" w:uiPriority="64" w:unhideWhenUsed="0" w:name="Medium Shading 2 Accent 4"/>
+    <w:lsdException w:semiHidden="0" w:uiPriority="65" w:unhideWhenUsed="0" w:name="Medium List 1 Accent 4"/>
+    <w:lsdException w:semiHidden="0" w:uiPriority="66" w:unhideWhenUsed="0" w:name="Medium List 2 Accent 4"/>
+    <w:lsdException w:semiHidden="0" w:uiPriority="67" w:unhideWhenUsed="0" w:name="Medium Grid 1 Accent 4"/>
+    <w:lsdException w:semiHidden="0" w:uiPriority="68" w:unhideWhenUsed="0" w:name="Medium Grid 2 Accent 4"/>
+    <w:lsdException w:semiHidden="0" w:uiPriority="69" w:unhideWhenUsed="0" w:name="Medium Grid 3 Accent 4"/>
+    <w:lsdException w:semiHidden="0" w:uiPriority="70" w:unhideWhenUsed="0" w:name="Dark List Accent 4"/>
+    <w:lsdException w:semiHidden="0" w:uiPriority="71" w:unhideWhenUsed="0" w:name="Colorful Shading Accent 4"/>
+    <w:lsdException w:semiHidden="0" w:uiPriority="72" w:unhideWhenUsed="0" w:name="Colorful List Accent 4"/>
+    <w:lsdException w:semiHidden="0" w:uiPriority="73" w:unhideWhenUsed="0" w:name="Colorful Grid Accent 4"/>
+    <w:lsdException w:semiHidden="0" w:uiPriority="60" w:unhideWhenUsed="0" w:name="Light Shading Accent 5"/>
+    <w:lsdException w:semiHidden="0" w:uiPriority="61" w:unhideWhenUsed="0" w:name="Light List Accent 5"/>
+    <w:lsdException w:semiHidden="0" w:uiPriority="62" w:unhideWhenUsed="0" w:name="Light Grid Accent 5"/>
+    <w:lsdException w:semiHidden="0" w:uiPriority="63" w:unhideWhenUsed="0" w:name="Medium Shading 1 Accent 5"/>
+    <w:lsdException w:semiHidden="0" w:uiPriority="64" w:unhideWhenUsed="0" w:name="Medium Shading 2 Accent 5"/>
+    <w:lsdException w:semiHidden="0" w:uiPriority="65" w:unhideWhenUsed="0" w:name="Medium List 1 Accent 5"/>
+    <w:lsdException w:semiHidden="0" w:uiPriority="66" w:unhideWhenUsed="0" w:name="Medium List 2 Accent 5"/>
+    <w:lsdException w:semiHidden="0" w:uiPriority="67" w:unhideWhenUsed="0" w:name="Medium Grid 1 Accent 5"/>
+    <w:lsdException w:semiHidden="0" w:uiPriority="68" w:unhideWhenUsed="0" w:name="Medium Grid 2 Accent 5"/>
+    <w:lsdException w:semiHidden="0" w:uiPriority="69" w:unhideWhenUsed="0" w:name="Medium Grid 3 Accent 5"/>
+    <w:lsdException w:semiHidden="0" w:uiPriority="70" w:unhideWhenUsed="0" w:name="Dark List Accent 5"/>
+    <w:lsdException w:semiHidden="0" w:uiPriority="71" w:unhideWhenUsed="0" w:name="Colorful Shading Accent 5"/>
+    <w:lsdException w:semiHidden="0" w:uiPriority="72" w:unhideWhenUsed="0" w:name="Colorful List Accent 5"/>
+    <w:lsdException w:semiHidden="0" w:uiPriority="73" w:unhideWhenUsed="0" w:name="Colorful Grid Accent 5"/>
+    <w:lsdException w:semiHidden="0" w:uiPriority="60" w:unhideWhenUsed="0" w:name="Light Shading Accent 6"/>
+    <w:lsdException w:semiHidden="0" w:uiPriority="61" w:unhideWhenUsed="0" w:name="Light List Accent 6"/>
+    <w:lsdException w:semiHidden="0" w:uiPriority="62" w:unhideWhenUsed="0" w:name="Light Grid Accent 6"/>
+    <w:lsdException w:semiHidden="0" w:uiPriority="63" w:unhideWhenUsed="0" w:name="Medium Shading 1 Accent 6"/>
+    <w:lsdException w:semiHidden="0" w:uiPriority="64" w:unhideWhenUsed="0" w:name="Medium Shading 2 Accent 6"/>
+    <w:lsdException w:semiHidden="0" w:uiPriority="65" w:unhideWhenUsed="0" w:name="Medium List 1 Accent 6"/>
+    <w:lsdException w:semiHidden="0" w:uiPriority="66" w:unhideWhenUsed="0" w:name="Medium List 2 Accent 6"/>
+    <w:lsdException w:semiHidden="0" w:uiPriority="67" w:unhideWhenUsed="0" w:name="Medium Grid 1 Accent 6"/>
+    <w:lsdException w:semiHidden="0" w:uiPriority="68" w:unhideWhenUsed="0" w:name="Medium Grid 2 Accent 6"/>
+    <w:lsdException w:semiHidden="0" w:uiPriority="69" w:unhideWhenUsed="0" w:name="Medium Grid 3 Accent 6"/>
+    <w:lsdException w:semiHidden="0" w:uiPriority="70" w:unhideWhenUsed="0" w:name="Dark List Accent 6"/>
+    <w:lsdException w:semiHidden="0" w:uiPriority="71" w:unhideWhenUsed="0" w:name="Colorful Shading Accent 6"/>
+    <w:lsdException w:semiHidden="0" w:uiPriority="72" w:unhideWhenUsed="0" w:name="Colorful List Accent 6"/>
+    <w:lsdException w:semiHidden="0" w:uiPriority="73" w:unhideWhenUsed="0" w:name="Colorful Grid Accent 6"/>
+    <w:lsdException w:qFormat="1" w:semiHidden="0" w:uiPriority="19" w:unhideWhenUsed="0" w:name="Subtle Emphasis"/>
+    <w:lsdException w:qFormat="1" w:semiHidden="0" w:uiPriority="21" w:unhideWhenUsed="0" w:name="Intense Emphasis"/>
+    <w:lsdException w:qFormat="1" w:semiHidden="0" w:uiPriority="31" w:unhideWhenUsed="0" w:name="Subtle Reference"/>
+    <w:lsdException w:qFormat="1" w:semiHidden="0" w:uiPriority="32" w:unhideWhenUsed="0" w:name="Intense Reference"/>
+    <w:lsdException w:qFormat="1" w:semiHidden="0" w:uiPriority="33" w:unhideWhenUsed="0" w:name="Book Title"/>
     <w:lsdException w:uiPriority="37" w:name="Bibliography"/>
     <w:lsdException w:qFormat="1" w:uiPriority="39" w:name="TOC Heading"/>
   </w:latentStyles>
@@ -2152,6 +2325,30 @@
   </w:style>
   <w:style w:type="character" w:styleId="ListLabel10">
     <w:name w:val="ListLabel 10"/>
+    <w:rPr>
+      <w:rFonts w:cs="Wingdings"/>
+    </w:rPr>
+  </w:style>
+  <w:style w:type="character" w:styleId="ListLabel11">
+    <w:name w:val="ListLabel 11"/>
+    <w:rPr>
+      <w:rFonts w:cs="Symbol"/>
+    </w:rPr>
+  </w:style>
+  <w:style w:type="character" w:styleId="ListLabel12">
+    <w:name w:val="ListLabel 12"/>
+    <w:rPr>
+      <w:rFonts w:cs="OpenSymbol"/>
+    </w:rPr>
+  </w:style>
+  <w:style w:type="character" w:styleId="ListLabel13">
+    <w:name w:val="ListLabel 13"/>
+    <w:rPr>
+      <w:rFonts w:cs="Courier New"/>
+    </w:rPr>
+  </w:style>
+  <w:style w:type="character" w:styleId="ListLabel14">
+    <w:name w:val="ListLabel 14"/>
     <w:rPr>
       <w:rFonts w:cs="Wingdings"/>
     </w:rPr>

</xml_diff>

<commit_message>
gsoc project tech stack
</commit_message>
<xml_diff>
--- a/shaifali_resume.docx
+++ b/shaifali_resume.docx
@@ -152,15 +152,7 @@
         <w:tab/>
         <w:tab/>
         <w:tab/>
-        <w:t xml:space="preserve"> </w:t>
-      </w:r>
-      <w:r>
-        <w:rPr>
-          <w:rFonts w:eastAsia="Times New Roman" w:cs="Times New Roman" w:ascii="Times New Roman" w:hAnsi="Times New Roman"/>
-          <w:sz w:val="20"/>
-          <w:szCs w:val="20"/>
-        </w:rPr>
-        <w:t>http://exploreshaifali.github.io/</w:t>
+        <w:t xml:space="preserve"> http://exploreshaifali.github.io/</w:t>
       </w:r>
     </w:p>
     <w:p>
@@ -227,45 +219,31 @@
           <w:sz w:val="20"/>
           <w:szCs w:val="20"/>
         </w:rPr>
-        <w:t xml:space="preserve">Data Science, </w:t>
-      </w:r>
-      <w:r>
-        <w:rPr>
-          <w:sz w:val="20"/>
-          <w:szCs w:val="20"/>
-        </w:rPr>
-        <w:t>Cloud Computing</w:t>
-      </w:r>
-      <w:r>
-        <w:rPr>
-          <w:sz w:val="20"/>
-          <w:szCs w:val="20"/>
-        </w:rPr>
-        <w:t xml:space="preserve">, Programming, </w:t>
-      </w:r>
-    </w:p>
-    <w:p>
-      <w:pPr>
-        <w:pStyle w:val="Normal"/>
-        <w:spacing w:lineRule="auto" w:line="276"/>
-        <w:rPr>
-          <w:sz w:val="20"/>
-          <w:szCs w:val="20"/>
-        </w:rPr>
-      </w:pPr>
-      <w:r>
-        <w:rPr>
-          <w:sz w:val="20"/>
-          <w:szCs w:val="20"/>
-        </w:rPr>
-      </w:r>
-    </w:p>
-    <w:p>
-      <w:pPr>
-        <w:pStyle w:val="Normal"/>
-        <w:spacing w:lineRule="auto" w:line="276"/>
-        <w:rPr>
-          <w:rFonts w:cs="Times New Roman" w:ascii="Liberation Serif" w:hAnsi="Liberation Serif"/>
+        <w:t xml:space="preserve">Data Science, Cloud Computing, Programming, </w:t>
+      </w:r>
+    </w:p>
+    <w:p>
+      <w:pPr>
+        <w:pStyle w:val="Normal"/>
+        <w:spacing w:lineRule="auto" w:line="276"/>
+        <w:rPr>
+          <w:sz w:val="20"/>
+          <w:szCs w:val="20"/>
+        </w:rPr>
+      </w:pPr>
+      <w:r>
+        <w:rPr>
+          <w:sz w:val="20"/>
+          <w:szCs w:val="20"/>
+        </w:rPr>
+      </w:r>
+    </w:p>
+    <w:p>
+      <w:pPr>
+        <w:pStyle w:val="Normal"/>
+        <w:spacing w:lineRule="auto" w:line="276"/>
+        <w:rPr>
+          <w:rFonts w:cs="Times New Roman"/>
           <w:b w:val="false"/>
           <w:bCs w:val="false"/>
           <w:sz w:val="20"/>
@@ -291,7 +269,7 @@
       </w:r>
       <w:r>
         <w:rPr>
-          <w:rFonts w:cs="Times New Roman" w:ascii="Liberation Serif" w:hAnsi="Liberation Serif"/>
+          <w:rFonts w:cs="Times New Roman"/>
           <w:b/>
           <w:bCs/>
           <w:sz w:val="20"/>
@@ -301,7 +279,7 @@
       </w:r>
       <w:r>
         <w:rPr>
-          <w:rFonts w:cs="Times New Roman" w:ascii="Liberation Serif" w:hAnsi="Liberation Serif"/>
+          <w:rFonts w:cs="Times New Roman"/>
           <w:b w:val="false"/>
           <w:bCs w:val="false"/>
           <w:sz w:val="20"/>
@@ -316,7 +294,7 @@
         <w:spacing w:lineRule="auto" w:line="276"/>
         <w:jc w:val="left"/>
         <w:rPr>
-          <w:rFonts w:cs="Times New Roman" w:ascii="Liberation Serif" w:hAnsi="Liberation Serif"/>
+          <w:rFonts w:cs="Times New Roman"/>
           <w:b w:val="false"/>
           <w:bCs w:val="false"/>
           <w:sz w:val="20"/>
@@ -325,70 +303,81 @@
       </w:pPr>
       <w:r>
         <w:rPr>
-          <w:rFonts w:cs="Times New Roman" w:ascii="Liberation Serif" w:hAnsi="Liberation Serif"/>
+          <w:rFonts w:cs="Times New Roman"/>
           <w:b w:val="false"/>
           <w:bCs w:val="false"/>
           <w:sz w:val="20"/>
           <w:szCs w:val="20"/>
         </w:rPr>
-        <w:t xml:space="preserve">ACTIVIESS </w:t>
-      </w:r>
-      <w:r>
-        <w:rPr>
-          <w:rFonts w:cs="Times New Roman" w:ascii="Liberation Serif" w:hAnsi="Liberation Serif"/>
+        <w:t xml:space="preserve">ACTIVIESS            Develop a web based meetup management application to facilitate Systers portal.  </w:t>
+      </w:r>
+      <w:r>
+        <w:rPr>
+          <w:rFonts w:cs="Times New Roman"/>
           <w:b w:val="false"/>
           <w:bCs w:val="false"/>
           <w:sz w:val="20"/>
           <w:szCs w:val="20"/>
         </w:rPr>
-        <w:t xml:space="preserve">           D</w:t>
-      </w:r>
-      <w:r>
-        <w:rPr>
-          <w:rFonts w:cs="Times New Roman" w:ascii="Liberation Serif" w:hAnsi="Liberation Serif"/>
+        <w:t xml:space="preserve">Full stack </w:t>
+      </w:r>
+      <w:r>
+        <w:rPr>
+          <w:rFonts w:cs="Times New Roman"/>
           <w:b w:val="false"/>
           <w:bCs w:val="false"/>
           <w:sz w:val="20"/>
           <w:szCs w:val="20"/>
         </w:rPr>
-        <w:t>evelop a web based meetup management application to facilit</w:t>
-      </w:r>
-      <w:r>
-        <w:rPr>
-          <w:rFonts w:cs="Times New Roman" w:ascii="Liberation Serif" w:hAnsi="Liberation Serif"/>
+        <w:t xml:space="preserve">                                                                                                                                                                                                                               </w:t>
+      </w:r>
+    </w:p>
+    <w:p>
+      <w:pPr>
+        <w:pStyle w:val="Normal"/>
+        <w:spacing w:lineRule="auto" w:line="276"/>
+        <w:rPr>
+          <w:rFonts w:cs="Times New Roman"/>
           <w:b w:val="false"/>
           <w:bCs w:val="false"/>
           <w:sz w:val="20"/>
           <w:szCs w:val="20"/>
         </w:rPr>
-        <w:t>ate Systers portal.</w:t>
-      </w:r>
-      <w:r>
-        <w:rPr>
-          <w:rFonts w:cs="Times New Roman" w:ascii="Liberation Serif" w:hAnsi="Liberation Serif"/>
+      </w:pPr>
+      <w:r>
+        <w:rPr>
+          <w:b/>
+          <w:bCs/>
+          <w:sz w:val="20"/>
+          <w:szCs w:val="20"/>
+        </w:rPr>
+        <w:t xml:space="preserve">                                 </w:t>
+      </w:r>
+      <w:r>
+        <w:rPr>
+          <w:rFonts w:cs="Times New Roman"/>
           <w:b w:val="false"/>
           <w:bCs w:val="false"/>
           <w:sz w:val="20"/>
           <w:szCs w:val="20"/>
         </w:rPr>
-        <w:t xml:space="preserve">                                                                                                                                                                                                                                </w:t>
-      </w:r>
-    </w:p>
-    <w:p>
-      <w:pPr>
-        <w:pStyle w:val="Normal"/>
-        <w:spacing w:lineRule="auto" w:line="276"/>
-        <w:rPr>
-          <w:rFonts w:ascii="Liberation Serif" w:hAnsi="Liberation Serif"/>
-          <w:sz w:val="20"/>
-          <w:szCs w:val="20"/>
-        </w:rPr>
-      </w:pPr>
-      <w:r>
-        <w:rPr>
-          <w:rFonts w:ascii="Liberation Serif" w:hAnsi="Liberation Serif"/>
-          <w:b/>
-          <w:bCs/>
+        <w:t>Django/Python, Bootstrap development.</w:t>
+      </w:r>
+    </w:p>
+    <w:p>
+      <w:pPr>
+        <w:pStyle w:val="Normal"/>
+        <w:spacing w:lineRule="auto" w:line="276"/>
+        <w:rPr>
+          <w:sz w:val="20"/>
+          <w:szCs w:val="20"/>
+        </w:rPr>
+      </w:pPr>
+      <w:r>
+        <w:rPr>
+          <w:rFonts w:cs="Times New Roman"/>
+          <w:b w:val="false"/>
+          <w:bCs w:val="false"/>
           <w:sz w:val="20"/>
           <w:szCs w:val="20"/>
         </w:rPr>
@@ -406,37 +395,15 @@
       </w:r>
       <w:r>
         <w:rPr>
-          <w:rFonts w:ascii="Liberation Serif" w:hAnsi="Liberation Serif"/>
-          <w:b/>
-          <w:bCs/>
-          <w:sz w:val="20"/>
-          <w:szCs w:val="20"/>
-        </w:rPr>
-        <w:t>Outreach Program Dec-Mar 2014 Intern (</w:t>
-      </w:r>
-      <w:r>
-        <w:rPr>
-          <w:rFonts w:ascii="Liberation Serif" w:hAnsi="Liberation Serif"/>
-          <w:b/>
-          <w:bCs/>
-          <w:sz w:val="20"/>
-          <w:szCs w:val="20"/>
-        </w:rPr>
-        <w:t>O</w:t>
-      </w:r>
-      <w:r>
-        <w:rPr>
-          <w:rFonts w:ascii="Liberation Serif" w:hAnsi="Liberation Serif"/>
-          <w:b/>
-          <w:bCs/>
-          <w:sz w:val="20"/>
-          <w:szCs w:val="20"/>
-        </w:rPr>
-        <w:t xml:space="preserve">penStack) </w:t>
-      </w:r>
-      <w:r>
-        <w:rPr>
-          <w:rFonts w:ascii="Liberation Serif" w:hAnsi="Liberation Serif"/>
+          <w:b/>
+          <w:bCs/>
+          <w:sz w:val="20"/>
+          <w:szCs w:val="20"/>
+        </w:rPr>
+        <w:t xml:space="preserve">Outreach Program Dec-Mar 2014 Intern (OpenStack) </w:t>
+      </w:r>
+      <w:r>
+        <w:rPr>
           <w:sz w:val="20"/>
           <w:szCs w:val="20"/>
         </w:rPr>
@@ -448,14 +415,12 @@
         <w:pStyle w:val="Normal"/>
         <w:spacing w:lineRule="auto" w:line="276"/>
         <w:rPr>
-          <w:rFonts w:ascii="Liberation Serif" w:hAnsi="Liberation Serif"/>
-          <w:sz w:val="20"/>
-          <w:szCs w:val="20"/>
-        </w:rPr>
-      </w:pPr>
-      <w:r>
-        <w:rPr>
-          <w:rFonts w:ascii="Liberation Serif" w:hAnsi="Liberation Serif"/>
+          <w:sz w:val="20"/>
+          <w:szCs w:val="20"/>
+        </w:rPr>
+      </w:pPr>
+      <w:r>
+        <w:rPr>
           <w:sz w:val="20"/>
           <w:szCs w:val="20"/>
         </w:rPr>
@@ -463,7 +428,6 @@
       </w:r>
       <w:r>
         <w:rPr>
-          <w:rFonts w:ascii="Liberation Serif" w:hAnsi="Liberation Serif"/>
           <w:sz w:val="20"/>
           <w:szCs w:val="20"/>
         </w:rPr>
@@ -1341,42 +1305,18 @@
         <w:spacing w:lineRule="auto" w:line="276"/>
         <w:ind w:left="1843" w:right="0" w:hanging="360"/>
         <w:rPr>
-          <w:sz w:val="20"/>
-          <w:szCs w:val="20"/>
-        </w:rPr>
-      </w:pPr>
-      <w:r>
-        <w:rPr>
           <w:rFonts w:cs="Times New Roman" w:ascii="Times New Roman" w:hAnsi="Times New Roman"/>
           <w:sz w:val="20"/>
           <w:szCs w:val="20"/>
         </w:rPr>
-        <w:t xml:space="preserve">I have been a part of the winning team of college level technical cum management fest Turista'12 and won most of the competitions in technical </w:t>
-      </w:r>
-      <w:bookmarkStart w:id="1" w:name="__DdeLink__318_1623186053"/>
+      </w:pPr>
       <w:r>
         <w:rPr>
           <w:rFonts w:cs="Times New Roman" w:ascii="Times New Roman" w:hAnsi="Times New Roman"/>
           <w:sz w:val="20"/>
           <w:szCs w:val="20"/>
         </w:rPr>
-        <w:t>pavilion</w:t>
-      </w:r>
-      <w:bookmarkEnd w:id="1"/>
-      <w:r>
-        <w:rPr>
-          <w:rFonts w:cs="Times New Roman" w:ascii="Times New Roman" w:hAnsi="Times New Roman"/>
-          <w:sz w:val="20"/>
-          <w:szCs w:val="20"/>
-        </w:rPr>
-        <w:t xml:space="preserve"> and dancing competitions</w:t>
-      </w:r>
-      <w:r>
-        <w:rPr>
-          <w:sz w:val="20"/>
-          <w:szCs w:val="20"/>
-        </w:rPr>
-        <w:t>.</w:t>
+        <w:t>I have been a part of the winning team of college level technical cum management fest Turista'12.</w:t>
       </w:r>
     </w:p>
     <w:p>
@@ -2349,6 +2289,30 @@
   </w:style>
   <w:style w:type="character" w:styleId="ListLabel14">
     <w:name w:val="ListLabel 14"/>
+    <w:rPr>
+      <w:rFonts w:cs="Wingdings"/>
+    </w:rPr>
+  </w:style>
+  <w:style w:type="character" w:styleId="ListLabel15">
+    <w:name w:val="ListLabel 15"/>
+    <w:rPr>
+      <w:rFonts w:cs="Symbol"/>
+    </w:rPr>
+  </w:style>
+  <w:style w:type="character" w:styleId="ListLabel16">
+    <w:name w:val="ListLabel 16"/>
+    <w:rPr>
+      <w:rFonts w:cs="OpenSymbol"/>
+    </w:rPr>
+  </w:style>
+  <w:style w:type="character" w:styleId="ListLabel17">
+    <w:name w:val="ListLabel 17"/>
+    <w:rPr>
+      <w:rFonts w:cs="Courier New"/>
+    </w:rPr>
+  </w:style>
+  <w:style w:type="character" w:styleId="ListLabel18">
+    <w:name w:val="ListLabel 18"/>
     <w:rPr>
       <w:rFonts w:cs="Wingdings"/>
     </w:rPr>

</xml_diff>